<commit_message>
chore: update my cv with latest experience
</commit_message>
<xml_diff>
--- a/uldis_sturms_cv.docx
+++ b/uldis_sturms_cv.docx
@@ -477,7 +477,7 @@
                 <w:szCs w:val="18"/>
                 <w:rtl w:val="0"/>
               </w:rPr>
-              <w:t xml:space="preserve">MongoDB, RabbitMQ, Chef, Linux, Docker</w:t>
+              <w:t xml:space="preserve">AWS, Python, MongoDB, RabbitMQ, Chef, Linux, Docker</w:t>
             </w:r>
           </w:p>
         </w:tc>
@@ -537,7 +537,7 @@
                 <w:szCs w:val="18"/>
                 <w:rtl w:val="0"/>
               </w:rPr>
-              <w:t xml:space="preserve">AWS, Python, Ruby, Distributed Caching, Couchbase, CDN, Nginx, Lua, HAProxy, Logstash, Varnish, MariaDB</w:t>
+              <w:t xml:space="preserve">ReactJS, Redux, Ruby, Distributed Caching, CDN, Nginx, Lua, HAProxy, Logstash, Varnish, MariaDB, ElasticSearch</w:t>
             </w:r>
           </w:p>
         </w:tc>
@@ -597,7 +597,7 @@
                 <w:szCs w:val="18"/>
                 <w:rtl w:val="0"/>
               </w:rPr>
-              <w:t xml:space="preserve">TypeScript, Haskell, Go, Ansible, R, Marathon, Mesos, Zookeeper, ReactJS, Redux, ElasticSearch</w:t>
+              <w:t xml:space="preserve">TypeScript, Haskell, Go, Ansible, R, Marathon, Mesos, Zookeeper</w:t>
             </w:r>
           </w:p>
         </w:tc>
@@ -798,7 +798,7 @@
           <w:szCs w:val="18"/>
           <w:rtl w:val="0"/>
         </w:rPr>
-        <w:t xml:space="preserve">August 2018      </w:t>
+        <w:t xml:space="preserve">August 2018 - July 2019    </w:t>
         <w:tab/>
         <w:t xml:space="preserve"> Senior JavaScript Engineer, Fidelity International, London, UK</w:t>
       </w:r>
@@ -931,6 +931,30 @@
     </w:p>
     <w:p>
       <w:pPr>
+        <w:numPr>
+          <w:ilvl w:val="0"/>
+          <w:numId w:val="1"/>
+        </w:numPr>
+        <w:ind w:left="720" w:hanging="360"/>
+        <w:rPr>
+          <w:rFonts w:ascii="Verdana" w:cs="Verdana" w:eastAsia="Verdana" w:hAnsi="Verdana"/>
+          <w:sz w:val="18"/>
+          <w:szCs w:val="18"/>
+          <w:u w:val="none"/>
+        </w:rPr>
+      </w:pPr>
+      <w:r>
+        <w:rPr>
+          <w:rFonts w:ascii="Verdana" w:cs="Verdana" w:eastAsia="Verdana" w:hAnsi="Verdana"/>
+          <w:sz w:val="18"/>
+          <w:szCs w:val="18"/>
+          <w:rtl w:val="0"/>
+        </w:rPr>
+        <w:t xml:space="preserve">Created an interactive Conversation Flow designer using React and SVG;</w:t>
+      </w:r>
+    </w:p>
+    <w:p>
+      <w:pPr>
         <w:tabs>
           <w:tab w:val="left" w:pos="2835"/>
           <w:tab w:val="right" w:pos="9497"/>
@@ -977,7 +1001,7 @@
           <w:szCs w:val="18"/>
           <w:rtl w:val="0"/>
         </w:rPr>
-        <w:t xml:space="preserve">AWS - Lambda, API Gateway, Step Functions, Cognito, DynamoDB, Aurora Serverless, Kinesis, ElasticSearch, CloudWatch, Athena;</w:t>
+        <w:t xml:space="preserve">AWS - Lambda, API Gateway, Step Functions, Cognito, DynamoDB, Aurora Serverless, Kinesis, ElasticSearch, CloudWatch, Athena, IoT;</w:t>
       </w:r>
     </w:p>
     <w:p>
@@ -1001,6 +1025,54 @@
           <w:rtl w:val="0"/>
         </w:rPr>
         <w:t xml:space="preserve">TypeScript, NodeJS;</w:t>
+      </w:r>
+    </w:p>
+    <w:p>
+      <w:pPr>
+        <w:numPr>
+          <w:ilvl w:val="0"/>
+          <w:numId w:val="1"/>
+        </w:numPr>
+        <w:ind w:left="720" w:hanging="360"/>
+        <w:rPr>
+          <w:rFonts w:ascii="Verdana" w:cs="Verdana" w:eastAsia="Verdana" w:hAnsi="Verdana"/>
+          <w:sz w:val="18"/>
+          <w:szCs w:val="18"/>
+          <w:u w:val="none"/>
+        </w:rPr>
+      </w:pPr>
+      <w:r>
+        <w:rPr>
+          <w:rFonts w:ascii="Verdana" w:cs="Verdana" w:eastAsia="Verdana" w:hAnsi="Verdana"/>
+          <w:sz w:val="18"/>
+          <w:szCs w:val="18"/>
+          <w:rtl w:val="0"/>
+        </w:rPr>
+        <w:t xml:space="preserve">MQTT, WebSockets;</w:t>
+      </w:r>
+    </w:p>
+    <w:p>
+      <w:pPr>
+        <w:numPr>
+          <w:ilvl w:val="0"/>
+          <w:numId w:val="1"/>
+        </w:numPr>
+        <w:ind w:left="720" w:hanging="360"/>
+        <w:rPr>
+          <w:rFonts w:ascii="Verdana" w:cs="Verdana" w:eastAsia="Verdana" w:hAnsi="Verdana"/>
+          <w:sz w:val="18"/>
+          <w:szCs w:val="18"/>
+          <w:u w:val="none"/>
+        </w:rPr>
+      </w:pPr>
+      <w:r>
+        <w:rPr>
+          <w:rFonts w:ascii="Verdana" w:cs="Verdana" w:eastAsia="Verdana" w:hAnsi="Verdana"/>
+          <w:sz w:val="18"/>
+          <w:szCs w:val="18"/>
+          <w:rtl w:val="0"/>
+        </w:rPr>
+        <w:t xml:space="preserve">React, Hooks, GraphQL, Apollo, Jest, Enzyme, Storybook, Webpack, SVG;</w:t>
       </w:r>
     </w:p>
     <w:p>

</xml_diff>